<commit_message>
Rozszerzone o nowe punkty
</commit_message>
<xml_diff>
--- a/Punkty_pracy.docx
+++ b/Punkty_pracy.docx
@@ -2,16 +2,14 @@
 <file path=word/document.xml><?xml version="1.0" encoding="utf-8"?>
 <w:document xmlns:wpc="http://schemas.microsoft.com/office/word/2010/wordprocessingCanvas" xmlns:cx="http://schemas.microsoft.com/office/drawing/2014/chartex" xmlns:cx1="http://schemas.microsoft.com/office/drawing/2015/9/8/chartex" xmlns:cx2="http://schemas.microsoft.com/office/drawing/2015/10/21/chartex" xmlns:cx3="http://schemas.microsoft.com/office/drawing/2016/5/9/chartex" xmlns:cx4="http://schemas.microsoft.com/office/drawing/2016/5/10/chartex" xmlns:cx5="http://schemas.microsoft.com/office/drawing/2016/5/11/chartex" xmlns:cx6="http://schemas.microsoft.com/office/drawing/2016/5/12/chartex" xmlns:cx7="http://schemas.microsoft.com/office/drawing/2016/5/13/chartex" xmlns:cx8="http://schemas.microsoft.com/office/drawing/2016/5/14/chartex" xmlns:mc="http://schemas.openxmlformats.org/markup-compatibility/2006" xmlns:aink="http://schemas.microsoft.com/office/drawing/2016/ink" xmlns:am3d="http://schemas.microsoft.com/office/drawing/2017/model3d" xmlns:o="urn:schemas-microsoft-com:office:office" xmlns:r="http://schemas.openxmlformats.org/officeDocument/2006/relationships" xmlns:m="http://schemas.openxmlformats.org/officeDocument/2006/math" xmlns:v="urn:schemas-microsoft-com:vml" xmlns:wp14="http://schemas.microsoft.com/office/word/2010/wordprocessingDrawing" xmlns:wp="http://schemas.openxmlformats.org/drawingml/2006/wordprocessingDrawing" xmlns:w10="urn:schemas-microsoft-com:office:word" xmlns:w="http://schemas.openxmlformats.org/wordprocessingml/2006/main" xmlns:w14="http://schemas.microsoft.com/office/word/2010/wordml" xmlns:w15="http://schemas.microsoft.com/office/word/2012/wordml" xmlns:w16cid="http://schemas.microsoft.com/office/word/2016/wordml/cid" xmlns:w16se="http://schemas.microsoft.com/office/word/2015/wordml/symex" xmlns:wpg="http://schemas.microsoft.com/office/word/2010/wordprocessingGroup" xmlns:wpi="http://schemas.microsoft.com/office/word/2010/wordprocessingInk" xmlns:wne="http://schemas.microsoft.com/office/word/2006/wordml" xmlns:wps="http://schemas.microsoft.com/office/word/2010/wordprocessingShape" mc:Ignorable="w14 w15 w16se w16cid wp14">
   <w:body>
-    <w:p/>
-    <w:p/>
     <w:p>
       <w:pPr>
         <w:rPr>
           <w:rFonts w:cstheme="minorHAnsi"/>
           <w:b/>
           <w:bCs/>
-          <w:sz w:val="24"/>
-          <w:szCs w:val="24"/>
+          <w:sz w:val="28"/>
+          <w:szCs w:val="28"/>
           <w:lang w:val="en-GB"/>
         </w:rPr>
       </w:pPr>
@@ -20,8 +18,8 @@
           <w:rFonts w:cstheme="minorHAnsi"/>
           <w:b/>
           <w:bCs/>
-          <w:sz w:val="24"/>
-          <w:szCs w:val="24"/>
+          <w:sz w:val="28"/>
+          <w:szCs w:val="28"/>
           <w:lang w:val="en-GB"/>
         </w:rPr>
         <w:t>The main components of the Information Security Management System preparation:</w:t>
@@ -58,6 +56,8 @@
       <w:r>
         <w:rPr>
           <w:rFonts w:cstheme="minorHAnsi"/>
+          <w:b/>
+          <w:bCs/>
           <w:sz w:val="24"/>
           <w:szCs w:val="24"/>
           <w:lang w:val="en-GB"/>
@@ -124,20 +124,757 @@
         <w:spacing w:after="0"/>
         <w:rPr>
           <w:rFonts w:cstheme="minorHAnsi"/>
-          <w:sz w:val="24"/>
-          <w:szCs w:val="24"/>
-          <w:lang w:val="en-GB"/>
-        </w:rPr>
-      </w:pPr>
-      <w:r>
-        <w:rPr>
-          <w:rFonts w:cstheme="minorHAnsi"/>
-          <w:sz w:val="24"/>
-          <w:szCs w:val="24"/>
-          <w:lang w:val="en-GB"/>
-        </w:rPr>
-        <w:t>basic criteria</w:t>
-      </w:r>
+          <w:b/>
+          <w:bCs/>
+          <w:sz w:val="24"/>
+          <w:szCs w:val="24"/>
+          <w:lang w:val="en-GB"/>
+        </w:rPr>
+      </w:pPr>
+      <w:r>
+        <w:rPr>
+          <w:rFonts w:cstheme="minorHAnsi"/>
+          <w:b/>
+          <w:bCs/>
+          <w:sz w:val="24"/>
+          <w:szCs w:val="24"/>
+          <w:lang w:val="en-GB"/>
+        </w:rPr>
+        <w:t>B</w:t>
+      </w:r>
+      <w:r>
+        <w:rPr>
+          <w:rFonts w:cstheme="minorHAnsi"/>
+          <w:b/>
+          <w:bCs/>
+          <w:sz w:val="24"/>
+          <w:szCs w:val="24"/>
+          <w:lang w:val="en-GB"/>
+        </w:rPr>
+        <w:t>asic criteria</w:t>
+      </w:r>
+    </w:p>
+    <w:p>
+      <w:pPr>
+        <w:pStyle w:val="Akapitzlist"/>
+        <w:numPr>
+          <w:ilvl w:val="2"/>
+          <w:numId w:val="1"/>
+        </w:numPr>
+        <w:spacing w:after="0"/>
+        <w:rPr>
+          <w:rFonts w:cstheme="minorHAnsi"/>
+          <w:sz w:val="24"/>
+          <w:szCs w:val="24"/>
+          <w:lang w:val="en-GB"/>
+        </w:rPr>
+      </w:pPr>
+      <w:r>
+        <w:rPr>
+          <w:rFonts w:ascii="NimbusRomNo9L-Regu" w:hAnsi="NimbusRomNo9L-Regu" w:cs="NimbusRomNo9L-Regu"/>
+          <w:sz w:val="24"/>
+          <w:szCs w:val="24"/>
+          <w:lang w:val="en-GB"/>
+        </w:rPr>
+        <w:t>Risk evaluation criteria</w:t>
+      </w:r>
+      <w:r>
+        <w:rPr>
+          <w:rFonts w:ascii="NimbusRomNo9L-Regu" w:hAnsi="NimbusRomNo9L-Regu" w:cs="NimbusRomNo9L-Regu"/>
+          <w:sz w:val="24"/>
+          <w:szCs w:val="24"/>
+          <w:lang w:val="en-GB"/>
+        </w:rPr>
+        <w:t>:</w:t>
+      </w:r>
+      <w:r>
+        <w:rPr>
+          <w:rFonts w:ascii="NimbusRomNo9L-Regu" w:hAnsi="NimbusRomNo9L-Regu" w:cs="NimbusRomNo9L-Regu"/>
+          <w:sz w:val="24"/>
+          <w:szCs w:val="24"/>
+          <w:lang w:val="en-GB"/>
+        </w:rPr>
+        <w:t xml:space="preserve"> </w:t>
+      </w:r>
+    </w:p>
+    <w:p>
+      <w:pPr>
+        <w:pStyle w:val="Akapitzlist"/>
+        <w:numPr>
+          <w:ilvl w:val="3"/>
+          <w:numId w:val="1"/>
+        </w:numPr>
+        <w:autoSpaceDE w:val="0"/>
+        <w:autoSpaceDN w:val="0"/>
+        <w:adjustRightInd w:val="0"/>
+        <w:spacing w:after="0" w:line="240" w:lineRule="auto"/>
+        <w:rPr>
+          <w:rFonts w:ascii="NimbusRomNo9L-Regu" w:hAnsi="NimbusRomNo9L-Regu" w:cs="NimbusRomNo9L-Regu"/>
+          <w:sz w:val="24"/>
+          <w:szCs w:val="24"/>
+          <w:lang w:val="en-GB"/>
+        </w:rPr>
+      </w:pPr>
+      <w:r>
+        <w:rPr>
+          <w:rFonts w:ascii="NimbusRomNo9L-Regu" w:hAnsi="NimbusRomNo9L-Regu" w:cs="NimbusRomNo9L-Regu"/>
+          <w:sz w:val="24"/>
+          <w:szCs w:val="24"/>
+          <w:lang w:val="en-GB"/>
+        </w:rPr>
+        <w:t>The strategic value of the business information process</w:t>
+      </w:r>
+    </w:p>
+    <w:p>
+      <w:pPr>
+        <w:pStyle w:val="Akapitzlist"/>
+        <w:numPr>
+          <w:ilvl w:val="3"/>
+          <w:numId w:val="1"/>
+        </w:numPr>
+        <w:autoSpaceDE w:val="0"/>
+        <w:autoSpaceDN w:val="0"/>
+        <w:adjustRightInd w:val="0"/>
+        <w:spacing w:after="0" w:line="240" w:lineRule="auto"/>
+        <w:rPr>
+          <w:rFonts w:ascii="NimbusRomNo9L-Regu" w:hAnsi="NimbusRomNo9L-Regu" w:cs="NimbusRomNo9L-Regu"/>
+          <w:sz w:val="24"/>
+          <w:szCs w:val="24"/>
+          <w:lang w:val="en-GB"/>
+        </w:rPr>
+      </w:pPr>
+      <w:r>
+        <w:rPr>
+          <w:rFonts w:ascii="NimbusRomNo9L-Regu" w:hAnsi="NimbusRomNo9L-Regu" w:cs="NimbusRomNo9L-Regu"/>
+          <w:sz w:val="24"/>
+          <w:szCs w:val="24"/>
+          <w:lang w:val="en-GB"/>
+        </w:rPr>
+        <w:t>The criticality of the information assets involved</w:t>
+      </w:r>
+    </w:p>
+    <w:p>
+      <w:pPr>
+        <w:pStyle w:val="Akapitzlist"/>
+        <w:numPr>
+          <w:ilvl w:val="3"/>
+          <w:numId w:val="1"/>
+        </w:numPr>
+        <w:autoSpaceDE w:val="0"/>
+        <w:autoSpaceDN w:val="0"/>
+        <w:adjustRightInd w:val="0"/>
+        <w:spacing w:after="0" w:line="240" w:lineRule="auto"/>
+        <w:rPr>
+          <w:rFonts w:ascii="NimbusRomNo9L-Regu" w:hAnsi="NimbusRomNo9L-Regu" w:cs="NimbusRomNo9L-Regu"/>
+          <w:sz w:val="24"/>
+          <w:szCs w:val="24"/>
+          <w:lang w:val="en-GB"/>
+        </w:rPr>
+      </w:pPr>
+      <w:r>
+        <w:rPr>
+          <w:rFonts w:ascii="NimbusRomNo9L-Regu" w:hAnsi="NimbusRomNo9L-Regu" w:cs="NimbusRomNo9L-Regu"/>
+          <w:sz w:val="24"/>
+          <w:szCs w:val="24"/>
+          <w:lang w:val="en-GB"/>
+        </w:rPr>
+        <w:t>Legal and regulatory requirements, and contractual obligations</w:t>
+      </w:r>
+    </w:p>
+    <w:p>
+      <w:pPr>
+        <w:pStyle w:val="Akapitzlist"/>
+        <w:numPr>
+          <w:ilvl w:val="3"/>
+          <w:numId w:val="1"/>
+        </w:numPr>
+        <w:autoSpaceDE w:val="0"/>
+        <w:autoSpaceDN w:val="0"/>
+        <w:adjustRightInd w:val="0"/>
+        <w:spacing w:after="0" w:line="240" w:lineRule="auto"/>
+        <w:rPr>
+          <w:rFonts w:ascii="NimbusRomNo9L-Regu" w:hAnsi="NimbusRomNo9L-Regu" w:cs="NimbusRomNo9L-Regu"/>
+          <w:sz w:val="24"/>
+          <w:szCs w:val="24"/>
+          <w:lang w:val="en-GB"/>
+        </w:rPr>
+      </w:pPr>
+      <w:r>
+        <w:rPr>
+          <w:rFonts w:ascii="NimbusRomNo9L-Regu" w:hAnsi="NimbusRomNo9L-Regu" w:cs="NimbusRomNo9L-Regu"/>
+          <w:sz w:val="24"/>
+          <w:szCs w:val="24"/>
+          <w:lang w:val="en-GB"/>
+        </w:rPr>
+        <w:t>Operational and business importance of availability, confidentiality and integrity</w:t>
+      </w:r>
+    </w:p>
+    <w:p>
+      <w:pPr>
+        <w:pStyle w:val="Akapitzlist"/>
+        <w:numPr>
+          <w:ilvl w:val="3"/>
+          <w:numId w:val="1"/>
+        </w:numPr>
+        <w:autoSpaceDE w:val="0"/>
+        <w:autoSpaceDN w:val="0"/>
+        <w:adjustRightInd w:val="0"/>
+        <w:spacing w:after="0" w:line="240" w:lineRule="auto"/>
+        <w:rPr>
+          <w:rFonts w:ascii="NimbusRomNo9L-Regu" w:hAnsi="NimbusRomNo9L-Regu" w:cs="NimbusRomNo9L-Regu"/>
+          <w:sz w:val="24"/>
+          <w:szCs w:val="24"/>
+          <w:lang w:val="en-GB"/>
+        </w:rPr>
+      </w:pPr>
+      <w:r>
+        <w:rPr>
+          <w:rFonts w:ascii="NimbusRomNo9L-Regu" w:hAnsi="NimbusRomNo9L-Regu" w:cs="NimbusRomNo9L-Regu"/>
+          <w:sz w:val="24"/>
+          <w:szCs w:val="24"/>
+          <w:lang w:val="en-GB"/>
+        </w:rPr>
+        <w:t>Stakeholders expectations and perceptions, and negative consequences for good</w:t>
+      </w:r>
+      <w:r>
+        <w:rPr>
+          <w:rFonts w:ascii="NimbusRomNo9L-Regu" w:hAnsi="NimbusRomNo9L-Regu" w:cs="NimbusRomNo9L-Regu"/>
+          <w:sz w:val="24"/>
+          <w:szCs w:val="24"/>
+          <w:lang w:val="en-GB"/>
+        </w:rPr>
+        <w:t>-</w:t>
+      </w:r>
+      <w:r>
+        <w:rPr>
+          <w:rFonts w:ascii="NimbusRomNo9L-Regu" w:hAnsi="NimbusRomNo9L-Regu" w:cs="NimbusRomNo9L-Regu"/>
+          <w:sz w:val="24"/>
+          <w:szCs w:val="24"/>
+          <w:lang w:val="en-GB"/>
+        </w:rPr>
+        <w:t>will</w:t>
+      </w:r>
+      <w:r>
+        <w:rPr>
+          <w:rFonts w:ascii="NimbusRomNo9L-Regu" w:hAnsi="NimbusRomNo9L-Regu" w:cs="NimbusRomNo9L-Regu"/>
+          <w:sz w:val="24"/>
+          <w:szCs w:val="24"/>
+          <w:lang w:val="en-GB"/>
+        </w:rPr>
+        <w:t xml:space="preserve"> </w:t>
+      </w:r>
+      <w:r>
+        <w:rPr>
+          <w:rFonts w:ascii="NimbusRomNo9L-Regu" w:hAnsi="NimbusRomNo9L-Regu" w:cs="NimbusRomNo9L-Regu"/>
+          <w:sz w:val="24"/>
+          <w:szCs w:val="24"/>
+          <w:lang w:val="en-GB"/>
+        </w:rPr>
+        <w:t>and reputation</w:t>
+      </w:r>
+    </w:p>
+    <w:p>
+      <w:pPr>
+        <w:pStyle w:val="Akapitzlist"/>
+        <w:numPr>
+          <w:ilvl w:val="2"/>
+          <w:numId w:val="1"/>
+        </w:numPr>
+        <w:spacing w:after="0"/>
+        <w:rPr>
+          <w:rFonts w:cstheme="minorHAnsi"/>
+          <w:sz w:val="24"/>
+          <w:szCs w:val="24"/>
+          <w:lang w:val="en-GB"/>
+        </w:rPr>
+      </w:pPr>
+      <w:r>
+        <w:rPr>
+          <w:rFonts w:ascii="NimbusRomNo9L-Regu" w:hAnsi="NimbusRomNo9L-Regu" w:cs="NimbusRomNo9L-Regu"/>
+          <w:sz w:val="24"/>
+          <w:szCs w:val="24"/>
+          <w:lang w:val="en-GB"/>
+        </w:rPr>
+        <w:t>Impact criteria</w:t>
+      </w:r>
+      <w:r>
+        <w:rPr>
+          <w:rFonts w:ascii="NimbusRomNo9L-Regu" w:hAnsi="NimbusRomNo9L-Regu" w:cs="NimbusRomNo9L-Regu"/>
+          <w:sz w:val="24"/>
+          <w:szCs w:val="24"/>
+          <w:lang w:val="en-GB"/>
+        </w:rPr>
+        <w:t>:</w:t>
+      </w:r>
+    </w:p>
+    <w:p>
+      <w:pPr>
+        <w:pStyle w:val="Akapitzlist"/>
+        <w:numPr>
+          <w:ilvl w:val="3"/>
+          <w:numId w:val="1"/>
+        </w:numPr>
+        <w:autoSpaceDE w:val="0"/>
+        <w:autoSpaceDN w:val="0"/>
+        <w:adjustRightInd w:val="0"/>
+        <w:spacing w:after="0" w:line="240" w:lineRule="auto"/>
+        <w:rPr>
+          <w:rFonts w:ascii="NimbusRomNo9L-Regu" w:hAnsi="NimbusRomNo9L-Regu" w:cs="NimbusRomNo9L-Regu"/>
+          <w:sz w:val="24"/>
+          <w:szCs w:val="24"/>
+          <w:lang w:val="en-GB"/>
+        </w:rPr>
+      </w:pPr>
+      <w:r>
+        <w:rPr>
+          <w:rFonts w:ascii="NimbusRomNo9L-Regu" w:hAnsi="NimbusRomNo9L-Regu" w:cs="NimbusRomNo9L-Regu"/>
+          <w:sz w:val="24"/>
+          <w:szCs w:val="24"/>
+          <w:lang w:val="en-GB"/>
+        </w:rPr>
+        <w:t>Level of classification of the impacted information asset</w:t>
+      </w:r>
+    </w:p>
+    <w:p>
+      <w:pPr>
+        <w:pStyle w:val="Akapitzlist"/>
+        <w:numPr>
+          <w:ilvl w:val="3"/>
+          <w:numId w:val="1"/>
+        </w:numPr>
+        <w:autoSpaceDE w:val="0"/>
+        <w:autoSpaceDN w:val="0"/>
+        <w:adjustRightInd w:val="0"/>
+        <w:spacing w:after="0" w:line="240" w:lineRule="auto"/>
+        <w:rPr>
+          <w:rFonts w:ascii="NimbusRomNo9L-Regu" w:hAnsi="NimbusRomNo9L-Regu" w:cs="NimbusRomNo9L-Regu"/>
+          <w:sz w:val="24"/>
+          <w:szCs w:val="24"/>
+          <w:lang w:val="en-GB"/>
+        </w:rPr>
+      </w:pPr>
+      <w:r>
+        <w:rPr>
+          <w:rFonts w:ascii="NimbusRomNo9L-Regu" w:hAnsi="NimbusRomNo9L-Regu" w:cs="NimbusRomNo9L-Regu"/>
+          <w:sz w:val="24"/>
+          <w:szCs w:val="24"/>
+          <w:lang w:val="en-GB"/>
+        </w:rPr>
+        <w:t>Breaches of information security (e.g., loss of confidentiality, integrity and availability)</w:t>
+      </w:r>
+    </w:p>
+    <w:p>
+      <w:pPr>
+        <w:pStyle w:val="Akapitzlist"/>
+        <w:numPr>
+          <w:ilvl w:val="3"/>
+          <w:numId w:val="1"/>
+        </w:numPr>
+        <w:autoSpaceDE w:val="0"/>
+        <w:autoSpaceDN w:val="0"/>
+        <w:adjustRightInd w:val="0"/>
+        <w:spacing w:after="0" w:line="240" w:lineRule="auto"/>
+        <w:rPr>
+          <w:rFonts w:ascii="NimbusRomNo9L-Regu" w:hAnsi="NimbusRomNo9L-Regu" w:cs="NimbusRomNo9L-Regu"/>
+          <w:sz w:val="24"/>
+          <w:szCs w:val="24"/>
+          <w:lang w:val="en-GB"/>
+        </w:rPr>
+      </w:pPr>
+      <w:r>
+        <w:rPr>
+          <w:rFonts w:ascii="NimbusRomNo9L-Regu" w:hAnsi="NimbusRomNo9L-Regu" w:cs="NimbusRomNo9L-Regu"/>
+          <w:sz w:val="24"/>
+          <w:szCs w:val="24"/>
+          <w:lang w:val="en-GB"/>
+        </w:rPr>
+        <w:t>Impaired operations (internal or third parties)</w:t>
+      </w:r>
+    </w:p>
+    <w:p>
+      <w:pPr>
+        <w:pStyle w:val="Akapitzlist"/>
+        <w:numPr>
+          <w:ilvl w:val="3"/>
+          <w:numId w:val="1"/>
+        </w:numPr>
+        <w:autoSpaceDE w:val="0"/>
+        <w:autoSpaceDN w:val="0"/>
+        <w:adjustRightInd w:val="0"/>
+        <w:spacing w:after="0" w:line="240" w:lineRule="auto"/>
+        <w:rPr>
+          <w:rFonts w:ascii="NimbusRomNo9L-Regu" w:hAnsi="NimbusRomNo9L-Regu" w:cs="NimbusRomNo9L-Regu"/>
+          <w:sz w:val="24"/>
+          <w:szCs w:val="24"/>
+          <w:lang w:val="en-GB"/>
+        </w:rPr>
+      </w:pPr>
+      <w:r>
+        <w:rPr>
+          <w:rFonts w:ascii="NimbusRomNo9L-Regu" w:hAnsi="NimbusRomNo9L-Regu" w:cs="NimbusRomNo9L-Regu"/>
+          <w:sz w:val="24"/>
+          <w:szCs w:val="24"/>
+          <w:lang w:val="en-GB"/>
+        </w:rPr>
+        <w:t>Loss of business and financial value</w:t>
+      </w:r>
+    </w:p>
+    <w:p>
+      <w:pPr>
+        <w:pStyle w:val="Akapitzlist"/>
+        <w:numPr>
+          <w:ilvl w:val="3"/>
+          <w:numId w:val="1"/>
+        </w:numPr>
+        <w:autoSpaceDE w:val="0"/>
+        <w:autoSpaceDN w:val="0"/>
+        <w:adjustRightInd w:val="0"/>
+        <w:spacing w:after="0" w:line="240" w:lineRule="auto"/>
+        <w:rPr>
+          <w:rFonts w:ascii="NimbusRomNo9L-Regu" w:hAnsi="NimbusRomNo9L-Regu" w:cs="NimbusRomNo9L-Regu"/>
+          <w:sz w:val="24"/>
+          <w:szCs w:val="24"/>
+          <w:lang w:val="en-GB"/>
+        </w:rPr>
+      </w:pPr>
+      <w:r>
+        <w:rPr>
+          <w:rFonts w:ascii="NimbusRomNo9L-Regu" w:hAnsi="NimbusRomNo9L-Regu" w:cs="NimbusRomNo9L-Regu"/>
+          <w:sz w:val="24"/>
+          <w:szCs w:val="24"/>
+          <w:lang w:val="en-GB"/>
+        </w:rPr>
+        <w:t>Disruption of plans and deadlines</w:t>
+      </w:r>
+    </w:p>
+    <w:p>
+      <w:pPr>
+        <w:pStyle w:val="Akapitzlist"/>
+        <w:numPr>
+          <w:ilvl w:val="3"/>
+          <w:numId w:val="1"/>
+        </w:numPr>
+        <w:autoSpaceDE w:val="0"/>
+        <w:autoSpaceDN w:val="0"/>
+        <w:adjustRightInd w:val="0"/>
+        <w:spacing w:after="0" w:line="240" w:lineRule="auto"/>
+        <w:rPr>
+          <w:rFonts w:ascii="NimbusRomNo9L-Regu" w:hAnsi="NimbusRomNo9L-Regu" w:cs="NimbusRomNo9L-Regu"/>
+          <w:sz w:val="24"/>
+          <w:szCs w:val="24"/>
+          <w:lang w:val="en-GB"/>
+        </w:rPr>
+      </w:pPr>
+      <w:proofErr w:type="spellStart"/>
+      <w:r>
+        <w:rPr>
+          <w:rFonts w:ascii="NimbusRomNo9L-Regu" w:hAnsi="NimbusRomNo9L-Regu" w:cs="NimbusRomNo9L-Regu"/>
+          <w:sz w:val="24"/>
+          <w:szCs w:val="24"/>
+        </w:rPr>
+        <w:t>Damage</w:t>
+      </w:r>
+      <w:proofErr w:type="spellEnd"/>
+      <w:r>
+        <w:rPr>
+          <w:rFonts w:ascii="NimbusRomNo9L-Regu" w:hAnsi="NimbusRomNo9L-Regu" w:cs="NimbusRomNo9L-Regu"/>
+          <w:sz w:val="24"/>
+          <w:szCs w:val="24"/>
+        </w:rPr>
+        <w:t xml:space="preserve"> of </w:t>
+      </w:r>
+      <w:proofErr w:type="spellStart"/>
+      <w:r>
+        <w:rPr>
+          <w:rFonts w:ascii="NimbusRomNo9L-Regu" w:hAnsi="NimbusRomNo9L-Regu" w:cs="NimbusRomNo9L-Regu"/>
+          <w:sz w:val="24"/>
+          <w:szCs w:val="24"/>
+        </w:rPr>
+        <w:t>reputation</w:t>
+      </w:r>
+      <w:proofErr w:type="spellEnd"/>
+    </w:p>
+    <w:p>
+      <w:pPr>
+        <w:pStyle w:val="Akapitzlist"/>
+        <w:numPr>
+          <w:ilvl w:val="3"/>
+          <w:numId w:val="1"/>
+        </w:numPr>
+        <w:autoSpaceDE w:val="0"/>
+        <w:autoSpaceDN w:val="0"/>
+        <w:adjustRightInd w:val="0"/>
+        <w:spacing w:after="0" w:line="240" w:lineRule="auto"/>
+        <w:rPr>
+          <w:rFonts w:ascii="NimbusRomNo9L-Regu" w:hAnsi="NimbusRomNo9L-Regu" w:cs="NimbusRomNo9L-Regu"/>
+          <w:sz w:val="24"/>
+          <w:szCs w:val="24"/>
+          <w:lang w:val="en-GB"/>
+        </w:rPr>
+      </w:pPr>
+      <w:r>
+        <w:rPr>
+          <w:rFonts w:ascii="NimbusRomNo9L-Regu" w:hAnsi="NimbusRomNo9L-Regu" w:cs="NimbusRomNo9L-Regu"/>
+          <w:sz w:val="24"/>
+          <w:szCs w:val="24"/>
+          <w:lang w:val="en-GB"/>
+        </w:rPr>
+        <w:t>Breaches of legal, regulatory or contractual requirements</w:t>
+      </w:r>
+    </w:p>
+    <w:p>
+      <w:pPr>
+        <w:pStyle w:val="Akapitzlist"/>
+        <w:numPr>
+          <w:ilvl w:val="2"/>
+          <w:numId w:val="1"/>
+        </w:numPr>
+        <w:spacing w:after="0"/>
+        <w:rPr>
+          <w:rFonts w:cstheme="minorHAnsi"/>
+          <w:sz w:val="24"/>
+          <w:szCs w:val="24"/>
+          <w:lang w:val="en-GB"/>
+        </w:rPr>
+      </w:pPr>
+      <w:proofErr w:type="spellStart"/>
+      <w:r>
+        <w:rPr>
+          <w:rFonts w:ascii="NimbusRomNo9L-Regu" w:hAnsi="NimbusRomNo9L-Regu" w:cs="NimbusRomNo9L-Regu"/>
+          <w:sz w:val="24"/>
+          <w:szCs w:val="24"/>
+        </w:rPr>
+        <w:t>Risk</w:t>
+      </w:r>
+      <w:proofErr w:type="spellEnd"/>
+      <w:r>
+        <w:rPr>
+          <w:rFonts w:ascii="NimbusRomNo9L-Regu" w:hAnsi="NimbusRomNo9L-Regu" w:cs="NimbusRomNo9L-Regu"/>
+          <w:sz w:val="24"/>
+          <w:szCs w:val="24"/>
+        </w:rPr>
+        <w:t xml:space="preserve"> </w:t>
+      </w:r>
+      <w:proofErr w:type="spellStart"/>
+      <w:r>
+        <w:rPr>
+          <w:rFonts w:ascii="NimbusRomNo9L-Regu" w:hAnsi="NimbusRomNo9L-Regu" w:cs="NimbusRomNo9L-Regu"/>
+          <w:sz w:val="24"/>
+          <w:szCs w:val="24"/>
+        </w:rPr>
+        <w:t>acceptance</w:t>
+      </w:r>
+      <w:proofErr w:type="spellEnd"/>
+      <w:r>
+        <w:rPr>
+          <w:rFonts w:ascii="NimbusRomNo9L-Regu" w:hAnsi="NimbusRomNo9L-Regu" w:cs="NimbusRomNo9L-Regu"/>
+          <w:sz w:val="24"/>
+          <w:szCs w:val="24"/>
+        </w:rPr>
+        <w:t xml:space="preserve"> </w:t>
+      </w:r>
+      <w:proofErr w:type="spellStart"/>
+      <w:r>
+        <w:rPr>
+          <w:rFonts w:ascii="NimbusRomNo9L-Regu" w:hAnsi="NimbusRomNo9L-Regu" w:cs="NimbusRomNo9L-Regu"/>
+          <w:sz w:val="24"/>
+          <w:szCs w:val="24"/>
+        </w:rPr>
+        <w:t>criteria</w:t>
+      </w:r>
+      <w:proofErr w:type="spellEnd"/>
+      <w:r>
+        <w:rPr>
+          <w:rFonts w:ascii="NimbusRomNo9L-Regu" w:hAnsi="NimbusRomNo9L-Regu" w:cs="NimbusRomNo9L-Regu"/>
+          <w:sz w:val="24"/>
+          <w:szCs w:val="24"/>
+        </w:rPr>
+        <w:t>:</w:t>
+      </w:r>
+    </w:p>
+    <w:p>
+      <w:pPr>
+        <w:pStyle w:val="Akapitzlist"/>
+        <w:numPr>
+          <w:ilvl w:val="3"/>
+          <w:numId w:val="1"/>
+        </w:numPr>
+        <w:spacing w:after="0"/>
+        <w:rPr>
+          <w:rFonts w:cstheme="minorHAnsi"/>
+          <w:sz w:val="24"/>
+          <w:szCs w:val="24"/>
+          <w:lang w:val="en-GB"/>
+        </w:rPr>
+      </w:pPr>
+      <w:r>
+        <w:rPr>
+          <w:rFonts w:ascii="NimbusRomNo9L-Regu" w:hAnsi="NimbusRomNo9L-Regu" w:cs="NimbusRomNo9L-Regu"/>
+          <w:sz w:val="24"/>
+          <w:szCs w:val="24"/>
+          <w:lang w:val="en-GB"/>
+        </w:rPr>
+        <w:t>Business criteria</w:t>
+      </w:r>
+    </w:p>
+    <w:p>
+      <w:pPr>
+        <w:pStyle w:val="Akapitzlist"/>
+        <w:numPr>
+          <w:ilvl w:val="3"/>
+          <w:numId w:val="1"/>
+        </w:numPr>
+        <w:spacing w:after="0"/>
+        <w:rPr>
+          <w:rFonts w:cstheme="minorHAnsi"/>
+          <w:sz w:val="24"/>
+          <w:szCs w:val="24"/>
+          <w:lang w:val="en-GB"/>
+        </w:rPr>
+      </w:pPr>
+      <w:r>
+        <w:rPr>
+          <w:rFonts w:ascii="NimbusRomNo9L-Regu" w:hAnsi="NimbusRomNo9L-Regu" w:cs="NimbusRomNo9L-Regu"/>
+          <w:sz w:val="24"/>
+          <w:szCs w:val="24"/>
+          <w:lang w:val="en-GB"/>
+        </w:rPr>
+        <w:t>Legal and regulatory aspects</w:t>
+      </w:r>
+    </w:p>
+    <w:p>
+      <w:pPr>
+        <w:pStyle w:val="Akapitzlist"/>
+        <w:numPr>
+          <w:ilvl w:val="3"/>
+          <w:numId w:val="1"/>
+        </w:numPr>
+        <w:spacing w:after="0"/>
+        <w:rPr>
+          <w:rFonts w:cstheme="minorHAnsi"/>
+          <w:sz w:val="24"/>
+          <w:szCs w:val="24"/>
+          <w:lang w:val="en-GB"/>
+        </w:rPr>
+      </w:pPr>
+      <w:r>
+        <w:rPr>
+          <w:rFonts w:ascii="NimbusRomNo9L-Regu" w:hAnsi="NimbusRomNo9L-Regu" w:cs="NimbusRomNo9L-Regu"/>
+          <w:sz w:val="24"/>
+          <w:szCs w:val="24"/>
+        </w:rPr>
+        <w:t>Operations</w:t>
+      </w:r>
+    </w:p>
+    <w:p>
+      <w:pPr>
+        <w:pStyle w:val="Akapitzlist"/>
+        <w:numPr>
+          <w:ilvl w:val="3"/>
+          <w:numId w:val="1"/>
+        </w:numPr>
+        <w:spacing w:after="0"/>
+        <w:rPr>
+          <w:rFonts w:cstheme="minorHAnsi"/>
+          <w:sz w:val="24"/>
+          <w:szCs w:val="24"/>
+          <w:lang w:val="en-GB"/>
+        </w:rPr>
+      </w:pPr>
+      <w:r>
+        <w:rPr>
+          <w:rFonts w:ascii="NimbusRomNo9L-Regu" w:hAnsi="NimbusRomNo9L-Regu" w:cs="NimbusRomNo9L-Regu"/>
+          <w:sz w:val="24"/>
+          <w:szCs w:val="24"/>
+        </w:rPr>
+        <w:t>Technology</w:t>
+      </w:r>
+    </w:p>
+    <w:p>
+      <w:pPr>
+        <w:pStyle w:val="Akapitzlist"/>
+        <w:numPr>
+          <w:ilvl w:val="3"/>
+          <w:numId w:val="1"/>
+        </w:numPr>
+        <w:spacing w:after="0"/>
+        <w:rPr>
+          <w:rFonts w:cstheme="minorHAnsi"/>
+          <w:sz w:val="24"/>
+          <w:szCs w:val="24"/>
+          <w:lang w:val="en-GB"/>
+        </w:rPr>
+      </w:pPr>
+      <w:r>
+        <w:rPr>
+          <w:rFonts w:ascii="NimbusRomNo9L-Regu" w:hAnsi="NimbusRomNo9L-Regu" w:cs="NimbusRomNo9L-Regu"/>
+          <w:sz w:val="24"/>
+          <w:szCs w:val="24"/>
+        </w:rPr>
+        <w:t>Finance</w:t>
+      </w:r>
+    </w:p>
+    <w:p>
+      <w:pPr>
+        <w:pStyle w:val="Akapitzlist"/>
+        <w:numPr>
+          <w:ilvl w:val="3"/>
+          <w:numId w:val="1"/>
+        </w:numPr>
+        <w:spacing w:after="0"/>
+        <w:rPr>
+          <w:rFonts w:cstheme="minorHAnsi"/>
+          <w:sz w:val="24"/>
+          <w:szCs w:val="24"/>
+          <w:lang w:val="en-GB"/>
+        </w:rPr>
+      </w:pPr>
+      <w:proofErr w:type="spellStart"/>
+      <w:r>
+        <w:rPr>
+          <w:rFonts w:ascii="NimbusRomNo9L-Regu" w:hAnsi="NimbusRomNo9L-Regu" w:cs="NimbusRomNo9L-Regu"/>
+          <w:sz w:val="24"/>
+          <w:szCs w:val="24"/>
+        </w:rPr>
+        <w:t>Social</w:t>
+      </w:r>
+      <w:proofErr w:type="spellEnd"/>
+      <w:r>
+        <w:rPr>
+          <w:rFonts w:ascii="NimbusRomNo9L-Regu" w:hAnsi="NimbusRomNo9L-Regu" w:cs="NimbusRomNo9L-Regu"/>
+          <w:sz w:val="24"/>
+          <w:szCs w:val="24"/>
+        </w:rPr>
+        <w:t xml:space="preserve"> and </w:t>
+      </w:r>
+      <w:proofErr w:type="spellStart"/>
+      <w:r>
+        <w:rPr>
+          <w:rFonts w:ascii="NimbusRomNo9L-Regu" w:hAnsi="NimbusRomNo9L-Regu" w:cs="NimbusRomNo9L-Regu"/>
+          <w:sz w:val="24"/>
+          <w:szCs w:val="24"/>
+        </w:rPr>
+        <w:t>humanitarian</w:t>
+      </w:r>
+      <w:proofErr w:type="spellEnd"/>
+      <w:r>
+        <w:rPr>
+          <w:rFonts w:ascii="NimbusRomNo9L-Regu" w:hAnsi="NimbusRomNo9L-Regu" w:cs="NimbusRomNo9L-Regu"/>
+          <w:sz w:val="24"/>
+          <w:szCs w:val="24"/>
+        </w:rPr>
+        <w:t xml:space="preserve"> </w:t>
+      </w:r>
+      <w:proofErr w:type="spellStart"/>
+      <w:r>
+        <w:rPr>
+          <w:rFonts w:ascii="NimbusRomNo9L-Regu" w:hAnsi="NimbusRomNo9L-Regu" w:cs="NimbusRomNo9L-Regu"/>
+          <w:sz w:val="24"/>
+          <w:szCs w:val="24"/>
+        </w:rPr>
+        <w:t>factors</w:t>
+      </w:r>
+      <w:proofErr w:type="spellEnd"/>
     </w:p>
     <w:p>
       <w:pPr>
@@ -149,19 +886,487 @@
         <w:spacing w:after="0"/>
         <w:rPr>
           <w:rFonts w:cstheme="minorHAnsi"/>
-          <w:sz w:val="24"/>
-          <w:szCs w:val="24"/>
-          <w:lang w:val="en-GB"/>
-        </w:rPr>
-      </w:pPr>
-      <w:r>
-        <w:rPr>
-          <w:rFonts w:cstheme="minorHAnsi"/>
-          <w:sz w:val="24"/>
-          <w:szCs w:val="24"/>
-          <w:lang w:val="en-GB"/>
-        </w:rPr>
-        <w:t>the scope and boundaries</w:t>
+          <w:b/>
+          <w:bCs/>
+          <w:sz w:val="24"/>
+          <w:szCs w:val="24"/>
+          <w:lang w:val="en-GB"/>
+        </w:rPr>
+      </w:pPr>
+      <w:r>
+        <w:rPr>
+          <w:rFonts w:cstheme="minorHAnsi"/>
+          <w:b/>
+          <w:bCs/>
+          <w:sz w:val="24"/>
+          <w:szCs w:val="24"/>
+          <w:lang w:val="en-GB"/>
+        </w:rPr>
+        <w:t>T</w:t>
+      </w:r>
+      <w:r>
+        <w:rPr>
+          <w:rFonts w:cstheme="minorHAnsi"/>
+          <w:b/>
+          <w:bCs/>
+          <w:sz w:val="24"/>
+          <w:szCs w:val="24"/>
+          <w:lang w:val="en-GB"/>
+        </w:rPr>
+        <w:t>he scope and boundaries</w:t>
+      </w:r>
+    </w:p>
+    <w:p>
+      <w:pPr>
+        <w:pStyle w:val="Akapitzlist"/>
+        <w:numPr>
+          <w:ilvl w:val="2"/>
+          <w:numId w:val="1"/>
+        </w:numPr>
+        <w:autoSpaceDE w:val="0"/>
+        <w:autoSpaceDN w:val="0"/>
+        <w:adjustRightInd w:val="0"/>
+        <w:spacing w:after="0" w:line="240" w:lineRule="auto"/>
+        <w:rPr>
+          <w:rFonts w:ascii="NimbusRomNo9L-Regu" w:hAnsi="NimbusRomNo9L-Regu" w:cs="NimbusRomNo9L-Regu"/>
+          <w:sz w:val="24"/>
+          <w:szCs w:val="24"/>
+        </w:rPr>
+      </w:pPr>
+      <w:proofErr w:type="spellStart"/>
+      <w:r>
+        <w:rPr>
+          <w:rFonts w:ascii="NimbusRomNo9L-Regu" w:hAnsi="NimbusRomNo9L-Regu" w:cs="NimbusRomNo9L-Regu"/>
+          <w:sz w:val="24"/>
+          <w:szCs w:val="24"/>
+        </w:rPr>
+        <w:t>Study</w:t>
+      </w:r>
+      <w:proofErr w:type="spellEnd"/>
+      <w:r>
+        <w:rPr>
+          <w:rFonts w:ascii="NimbusRomNo9L-Regu" w:hAnsi="NimbusRomNo9L-Regu" w:cs="NimbusRomNo9L-Regu"/>
+          <w:sz w:val="24"/>
+          <w:szCs w:val="24"/>
+        </w:rPr>
+        <w:t xml:space="preserve"> of the </w:t>
+      </w:r>
+      <w:proofErr w:type="spellStart"/>
+      <w:r>
+        <w:rPr>
+          <w:rFonts w:ascii="NimbusRomNo9L-Regu" w:hAnsi="NimbusRomNo9L-Regu" w:cs="NimbusRomNo9L-Regu"/>
+          <w:sz w:val="24"/>
+          <w:szCs w:val="24"/>
+        </w:rPr>
+        <w:t>organization</w:t>
+      </w:r>
+      <w:proofErr w:type="spellEnd"/>
+    </w:p>
+    <w:p>
+      <w:pPr>
+        <w:pStyle w:val="Akapitzlist"/>
+        <w:numPr>
+          <w:ilvl w:val="3"/>
+          <w:numId w:val="1"/>
+        </w:numPr>
+        <w:autoSpaceDE w:val="0"/>
+        <w:autoSpaceDN w:val="0"/>
+        <w:adjustRightInd w:val="0"/>
+        <w:spacing w:after="0" w:line="240" w:lineRule="auto"/>
+        <w:rPr>
+          <w:rFonts w:ascii="NimbusRomNo9L-Regu" w:hAnsi="NimbusRomNo9L-Regu" w:cs="NimbusRomNo9L-Regu"/>
+          <w:sz w:val="24"/>
+          <w:szCs w:val="24"/>
+        </w:rPr>
+      </w:pPr>
+      <w:r>
+        <w:rPr>
+          <w:rFonts w:ascii="NimbusRomNo9L-Medi" w:hAnsi="NimbusRomNo9L-Medi" w:cs="NimbusRomNo9L-Medi"/>
+          <w:sz w:val="24"/>
+          <w:szCs w:val="24"/>
+        </w:rPr>
+        <w:t xml:space="preserve">The </w:t>
+      </w:r>
+      <w:proofErr w:type="spellStart"/>
+      <w:r>
+        <w:rPr>
+          <w:rFonts w:ascii="NimbusRomNo9L-Medi" w:hAnsi="NimbusRomNo9L-Medi" w:cs="NimbusRomNo9L-Medi"/>
+          <w:sz w:val="24"/>
+          <w:szCs w:val="24"/>
+        </w:rPr>
+        <w:t>organization’s</w:t>
+      </w:r>
+      <w:proofErr w:type="spellEnd"/>
+      <w:r>
+        <w:rPr>
+          <w:rFonts w:ascii="NimbusRomNo9L-Medi" w:hAnsi="NimbusRomNo9L-Medi" w:cs="NimbusRomNo9L-Medi"/>
+          <w:sz w:val="24"/>
+          <w:szCs w:val="24"/>
+        </w:rPr>
+        <w:t xml:space="preserve"> </w:t>
+      </w:r>
+      <w:proofErr w:type="spellStart"/>
+      <w:r>
+        <w:rPr>
+          <w:rFonts w:ascii="NimbusRomNo9L-Medi" w:hAnsi="NimbusRomNo9L-Medi" w:cs="NimbusRomNo9L-Medi"/>
+          <w:sz w:val="24"/>
+          <w:szCs w:val="24"/>
+        </w:rPr>
+        <w:t>main</w:t>
+      </w:r>
+      <w:proofErr w:type="spellEnd"/>
+      <w:r>
+        <w:rPr>
+          <w:rFonts w:ascii="NimbusRomNo9L-Medi" w:hAnsi="NimbusRomNo9L-Medi" w:cs="NimbusRomNo9L-Medi"/>
+          <w:sz w:val="24"/>
+          <w:szCs w:val="24"/>
+        </w:rPr>
+        <w:t xml:space="preserve"> </w:t>
+      </w:r>
+      <w:proofErr w:type="spellStart"/>
+      <w:r>
+        <w:rPr>
+          <w:rFonts w:ascii="NimbusRomNo9L-Medi" w:hAnsi="NimbusRomNo9L-Medi" w:cs="NimbusRomNo9L-Medi"/>
+          <w:sz w:val="24"/>
+          <w:szCs w:val="24"/>
+        </w:rPr>
+        <w:t>purpose</w:t>
+      </w:r>
+      <w:proofErr w:type="spellEnd"/>
+    </w:p>
+    <w:p>
+      <w:pPr>
+        <w:pStyle w:val="Akapitzlist"/>
+        <w:numPr>
+          <w:ilvl w:val="3"/>
+          <w:numId w:val="1"/>
+        </w:numPr>
+        <w:autoSpaceDE w:val="0"/>
+        <w:autoSpaceDN w:val="0"/>
+        <w:adjustRightInd w:val="0"/>
+        <w:spacing w:after="0" w:line="240" w:lineRule="auto"/>
+        <w:rPr>
+          <w:rFonts w:ascii="NimbusRomNo9L-Regu" w:hAnsi="NimbusRomNo9L-Regu" w:cs="NimbusRomNo9L-Regu"/>
+          <w:sz w:val="24"/>
+          <w:szCs w:val="24"/>
+        </w:rPr>
+      </w:pPr>
+      <w:proofErr w:type="spellStart"/>
+      <w:r>
+        <w:rPr>
+          <w:rFonts w:ascii="NimbusRomNo9L-Medi" w:hAnsi="NimbusRomNo9L-Medi" w:cs="NimbusRomNo9L-Medi"/>
+          <w:sz w:val="24"/>
+          <w:szCs w:val="24"/>
+        </w:rPr>
+        <w:t>Its</w:t>
+      </w:r>
+      <w:proofErr w:type="spellEnd"/>
+      <w:r>
+        <w:rPr>
+          <w:rFonts w:ascii="NimbusRomNo9L-Medi" w:hAnsi="NimbusRomNo9L-Medi" w:cs="NimbusRomNo9L-Medi"/>
+          <w:sz w:val="24"/>
+          <w:szCs w:val="24"/>
+        </w:rPr>
+        <w:t xml:space="preserve"> business</w:t>
+      </w:r>
+    </w:p>
+    <w:p>
+      <w:pPr>
+        <w:pStyle w:val="Akapitzlist"/>
+        <w:numPr>
+          <w:ilvl w:val="3"/>
+          <w:numId w:val="1"/>
+        </w:numPr>
+        <w:autoSpaceDE w:val="0"/>
+        <w:autoSpaceDN w:val="0"/>
+        <w:adjustRightInd w:val="0"/>
+        <w:spacing w:after="0" w:line="240" w:lineRule="auto"/>
+        <w:rPr>
+          <w:rFonts w:ascii="NimbusRomNo9L-Regu" w:hAnsi="NimbusRomNo9L-Regu" w:cs="NimbusRomNo9L-Regu"/>
+          <w:sz w:val="24"/>
+          <w:szCs w:val="24"/>
+        </w:rPr>
+      </w:pPr>
+      <w:proofErr w:type="spellStart"/>
+      <w:r>
+        <w:rPr>
+          <w:rFonts w:ascii="NimbusRomNo9L-Medi" w:hAnsi="NimbusRomNo9L-Medi" w:cs="NimbusRomNo9L-Medi"/>
+          <w:sz w:val="24"/>
+          <w:szCs w:val="24"/>
+        </w:rPr>
+        <w:t>Its</w:t>
+      </w:r>
+      <w:proofErr w:type="spellEnd"/>
+      <w:r>
+        <w:rPr>
+          <w:rFonts w:ascii="NimbusRomNo9L-Medi" w:hAnsi="NimbusRomNo9L-Medi" w:cs="NimbusRomNo9L-Medi"/>
+          <w:sz w:val="24"/>
+          <w:szCs w:val="24"/>
+        </w:rPr>
+        <w:t xml:space="preserve"> </w:t>
+      </w:r>
+      <w:proofErr w:type="spellStart"/>
+      <w:r>
+        <w:rPr>
+          <w:rFonts w:ascii="NimbusRomNo9L-Medi" w:hAnsi="NimbusRomNo9L-Medi" w:cs="NimbusRomNo9L-Medi"/>
+          <w:sz w:val="24"/>
+          <w:szCs w:val="24"/>
+        </w:rPr>
+        <w:t>mission</w:t>
+      </w:r>
+      <w:proofErr w:type="spellEnd"/>
+    </w:p>
+    <w:p>
+      <w:pPr>
+        <w:pStyle w:val="Akapitzlist"/>
+        <w:numPr>
+          <w:ilvl w:val="3"/>
+          <w:numId w:val="1"/>
+        </w:numPr>
+        <w:autoSpaceDE w:val="0"/>
+        <w:autoSpaceDN w:val="0"/>
+        <w:adjustRightInd w:val="0"/>
+        <w:spacing w:after="0" w:line="240" w:lineRule="auto"/>
+        <w:rPr>
+          <w:rFonts w:ascii="NimbusRomNo9L-Regu" w:hAnsi="NimbusRomNo9L-Regu" w:cs="NimbusRomNo9L-Regu"/>
+          <w:sz w:val="24"/>
+          <w:szCs w:val="24"/>
+        </w:rPr>
+      </w:pPr>
+      <w:proofErr w:type="spellStart"/>
+      <w:r>
+        <w:rPr>
+          <w:rFonts w:ascii="NimbusRomNo9L-Medi" w:hAnsi="NimbusRomNo9L-Medi" w:cs="NimbusRomNo9L-Medi"/>
+          <w:sz w:val="24"/>
+          <w:szCs w:val="24"/>
+        </w:rPr>
+        <w:t>Its</w:t>
+      </w:r>
+      <w:proofErr w:type="spellEnd"/>
+      <w:r>
+        <w:rPr>
+          <w:rFonts w:ascii="NimbusRomNo9L-Medi" w:hAnsi="NimbusRomNo9L-Medi" w:cs="NimbusRomNo9L-Medi"/>
+          <w:sz w:val="24"/>
+          <w:szCs w:val="24"/>
+        </w:rPr>
+        <w:t xml:space="preserve"> </w:t>
+      </w:r>
+      <w:proofErr w:type="spellStart"/>
+      <w:r>
+        <w:rPr>
+          <w:rFonts w:ascii="NimbusRomNo9L-Medi" w:hAnsi="NimbusRomNo9L-Medi" w:cs="NimbusRomNo9L-Medi"/>
+          <w:sz w:val="24"/>
+          <w:szCs w:val="24"/>
+        </w:rPr>
+        <w:t>values</w:t>
+      </w:r>
+      <w:proofErr w:type="spellEnd"/>
+    </w:p>
+    <w:p>
+      <w:pPr>
+        <w:pStyle w:val="Akapitzlist"/>
+        <w:numPr>
+          <w:ilvl w:val="3"/>
+          <w:numId w:val="1"/>
+        </w:numPr>
+        <w:autoSpaceDE w:val="0"/>
+        <w:autoSpaceDN w:val="0"/>
+        <w:adjustRightInd w:val="0"/>
+        <w:spacing w:after="0" w:line="240" w:lineRule="auto"/>
+        <w:rPr>
+          <w:rFonts w:ascii="NimbusRomNo9L-Regu" w:hAnsi="NimbusRomNo9L-Regu" w:cs="NimbusRomNo9L-Regu"/>
+          <w:sz w:val="24"/>
+          <w:szCs w:val="24"/>
+        </w:rPr>
+      </w:pPr>
+      <w:proofErr w:type="spellStart"/>
+      <w:r>
+        <w:rPr>
+          <w:rFonts w:ascii="NimbusRomNo9L-Medi" w:hAnsi="NimbusRomNo9L-Medi" w:cs="NimbusRomNo9L-Medi"/>
+          <w:sz w:val="24"/>
+          <w:szCs w:val="24"/>
+        </w:rPr>
+        <w:t>Structure</w:t>
+      </w:r>
+      <w:proofErr w:type="spellEnd"/>
+      <w:r>
+        <w:rPr>
+          <w:rFonts w:ascii="NimbusRomNo9L-Medi" w:hAnsi="NimbusRomNo9L-Medi" w:cs="NimbusRomNo9L-Medi"/>
+          <w:sz w:val="24"/>
+          <w:szCs w:val="24"/>
+        </w:rPr>
+        <w:t xml:space="preserve"> of the </w:t>
+      </w:r>
+      <w:proofErr w:type="spellStart"/>
+      <w:r>
+        <w:rPr>
+          <w:rFonts w:ascii="NimbusRomNo9L-Medi" w:hAnsi="NimbusRomNo9L-Medi" w:cs="NimbusRomNo9L-Medi"/>
+          <w:sz w:val="24"/>
+          <w:szCs w:val="24"/>
+        </w:rPr>
+        <w:t>organization</w:t>
+      </w:r>
+      <w:proofErr w:type="spellEnd"/>
+    </w:p>
+    <w:p>
+      <w:pPr>
+        <w:pStyle w:val="Akapitzlist"/>
+        <w:numPr>
+          <w:ilvl w:val="3"/>
+          <w:numId w:val="1"/>
+        </w:numPr>
+        <w:autoSpaceDE w:val="0"/>
+        <w:autoSpaceDN w:val="0"/>
+        <w:adjustRightInd w:val="0"/>
+        <w:spacing w:after="0" w:line="240" w:lineRule="auto"/>
+        <w:rPr>
+          <w:rFonts w:ascii="NimbusRomNo9L-Regu" w:hAnsi="NimbusRomNo9L-Regu" w:cs="NimbusRomNo9L-Regu"/>
+          <w:sz w:val="24"/>
+          <w:szCs w:val="24"/>
+        </w:rPr>
+      </w:pPr>
+      <w:r>
+        <w:rPr>
+          <w:rFonts w:ascii="NimbusRomNo9L-Medi" w:hAnsi="NimbusRomNo9L-Medi" w:cs="NimbusRomNo9L-Medi"/>
+          <w:sz w:val="24"/>
+          <w:szCs w:val="24"/>
+        </w:rPr>
+        <w:t>Organization chart</w:t>
+      </w:r>
+    </w:p>
+    <w:p>
+      <w:pPr>
+        <w:pStyle w:val="Akapitzlist"/>
+        <w:numPr>
+          <w:ilvl w:val="3"/>
+          <w:numId w:val="1"/>
+        </w:numPr>
+        <w:autoSpaceDE w:val="0"/>
+        <w:autoSpaceDN w:val="0"/>
+        <w:adjustRightInd w:val="0"/>
+        <w:spacing w:after="0" w:line="240" w:lineRule="auto"/>
+        <w:rPr>
+          <w:rFonts w:ascii="NimbusRomNo9L-Regu" w:hAnsi="NimbusRomNo9L-Regu" w:cs="NimbusRomNo9L-Regu"/>
+          <w:sz w:val="24"/>
+          <w:szCs w:val="24"/>
+        </w:rPr>
+      </w:pPr>
+      <w:r>
+        <w:rPr>
+          <w:rFonts w:ascii="NimbusRomNo9L-Medi" w:hAnsi="NimbusRomNo9L-Medi" w:cs="NimbusRomNo9L-Medi"/>
+          <w:sz w:val="24"/>
+          <w:szCs w:val="24"/>
+        </w:rPr>
+        <w:t xml:space="preserve">The </w:t>
+      </w:r>
+      <w:proofErr w:type="spellStart"/>
+      <w:r>
+        <w:rPr>
+          <w:rFonts w:ascii="NimbusRomNo9L-Medi" w:hAnsi="NimbusRomNo9L-Medi" w:cs="NimbusRomNo9L-Medi"/>
+          <w:sz w:val="24"/>
+          <w:szCs w:val="24"/>
+        </w:rPr>
+        <w:t>organization’s</w:t>
+      </w:r>
+      <w:proofErr w:type="spellEnd"/>
+      <w:r>
+        <w:rPr>
+          <w:rFonts w:ascii="NimbusRomNo9L-Medi" w:hAnsi="NimbusRomNo9L-Medi" w:cs="NimbusRomNo9L-Medi"/>
+          <w:sz w:val="24"/>
+          <w:szCs w:val="24"/>
+        </w:rPr>
+        <w:t xml:space="preserve"> </w:t>
+      </w:r>
+      <w:proofErr w:type="spellStart"/>
+      <w:r>
+        <w:rPr>
+          <w:rFonts w:ascii="NimbusRomNo9L-Medi" w:hAnsi="NimbusRomNo9L-Medi" w:cs="NimbusRomNo9L-Medi"/>
+          <w:sz w:val="24"/>
+          <w:szCs w:val="24"/>
+        </w:rPr>
+        <w:t>strategy</w:t>
+      </w:r>
+      <w:proofErr w:type="spellEnd"/>
+    </w:p>
+    <w:p>
+      <w:pPr>
+        <w:pStyle w:val="Akapitzlist"/>
+        <w:numPr>
+          <w:ilvl w:val="2"/>
+          <w:numId w:val="1"/>
+        </w:numPr>
+        <w:autoSpaceDE w:val="0"/>
+        <w:autoSpaceDN w:val="0"/>
+        <w:adjustRightInd w:val="0"/>
+        <w:spacing w:after="0" w:line="240" w:lineRule="auto"/>
+        <w:rPr>
+          <w:rFonts w:ascii="NimbusRomNo9L-Regu" w:hAnsi="NimbusRomNo9L-Regu" w:cs="NimbusRomNo9L-Regu"/>
+          <w:sz w:val="24"/>
+          <w:szCs w:val="24"/>
+          <w:lang w:val="en-GB"/>
+        </w:rPr>
+      </w:pPr>
+      <w:r>
+        <w:rPr>
+          <w:rFonts w:ascii="NimbusRomNo9L-Regu" w:hAnsi="NimbusRomNo9L-Regu" w:cs="NimbusRomNo9L-Regu"/>
+          <w:sz w:val="24"/>
+          <w:szCs w:val="24"/>
+          <w:lang w:val="en-GB"/>
+        </w:rPr>
+        <w:t>List of the constraints affecting the organization</w:t>
+      </w:r>
+    </w:p>
+    <w:p>
+      <w:pPr>
+        <w:pStyle w:val="Akapitzlist"/>
+        <w:numPr>
+          <w:ilvl w:val="2"/>
+          <w:numId w:val="1"/>
+        </w:numPr>
+        <w:autoSpaceDE w:val="0"/>
+        <w:autoSpaceDN w:val="0"/>
+        <w:adjustRightInd w:val="0"/>
+        <w:spacing w:after="0" w:line="240" w:lineRule="auto"/>
+        <w:rPr>
+          <w:rFonts w:ascii="NimbusRomNo9L-Regu" w:hAnsi="NimbusRomNo9L-Regu" w:cs="NimbusRomNo9L-Regu"/>
+          <w:sz w:val="24"/>
+          <w:szCs w:val="24"/>
+          <w:lang w:val="en-GB"/>
+        </w:rPr>
+      </w:pPr>
+      <w:r>
+        <w:rPr>
+          <w:rFonts w:ascii="NimbusRomNo9L-Regu" w:hAnsi="NimbusRomNo9L-Regu" w:cs="NimbusRomNo9L-Regu"/>
+          <w:sz w:val="24"/>
+          <w:szCs w:val="24"/>
+          <w:lang w:val="en-GB"/>
+        </w:rPr>
+        <w:t>List of the legislative and regulatory references applicable to the organization</w:t>
+      </w:r>
+    </w:p>
+    <w:p>
+      <w:pPr>
+        <w:pStyle w:val="Akapitzlist"/>
+        <w:numPr>
+          <w:ilvl w:val="2"/>
+          <w:numId w:val="1"/>
+        </w:numPr>
+        <w:spacing w:after="0"/>
+        <w:rPr>
+          <w:rFonts w:cstheme="minorHAnsi"/>
+          <w:sz w:val="24"/>
+          <w:szCs w:val="24"/>
+          <w:lang w:val="en-GB"/>
+        </w:rPr>
+      </w:pPr>
+      <w:r>
+        <w:rPr>
+          <w:rFonts w:ascii="NimbusRomNo9L-Regu" w:hAnsi="NimbusRomNo9L-Regu" w:cs="NimbusRomNo9L-Regu"/>
+          <w:sz w:val="24"/>
+          <w:szCs w:val="24"/>
+          <w:lang w:val="en-GB"/>
+        </w:rPr>
+        <w:t>List of the constraints affecting the scope</w:t>
       </w:r>
     </w:p>
     <w:p>
@@ -174,19 +1379,34 @@
         <w:spacing w:after="0"/>
         <w:rPr>
           <w:rFonts w:cstheme="minorHAnsi"/>
-          <w:sz w:val="24"/>
-          <w:szCs w:val="24"/>
-          <w:lang w:val="en-GB"/>
-        </w:rPr>
-      </w:pPr>
-      <w:r>
-        <w:rPr>
-          <w:rFonts w:cstheme="minorHAnsi"/>
-          <w:sz w:val="24"/>
-          <w:szCs w:val="24"/>
-          <w:lang w:val="en-GB"/>
-        </w:rPr>
-        <w:t>and the organization for the information security risk management process</w:t>
+          <w:b/>
+          <w:bCs/>
+          <w:sz w:val="24"/>
+          <w:szCs w:val="24"/>
+          <w:lang w:val="en-GB"/>
+        </w:rPr>
+      </w:pPr>
+      <w:r>
+        <w:rPr>
+          <w:rFonts w:cstheme="minorHAnsi"/>
+          <w:b/>
+          <w:bCs/>
+          <w:sz w:val="24"/>
+          <w:szCs w:val="24"/>
+          <w:lang w:val="en-GB"/>
+        </w:rPr>
+        <w:t>T</w:t>
+      </w:r>
+      <w:r>
+        <w:rPr>
+          <w:rFonts w:cstheme="minorHAnsi"/>
+          <w:b/>
+          <w:bCs/>
+          <w:sz w:val="24"/>
+          <w:szCs w:val="24"/>
+          <w:lang w:val="en-GB"/>
+        </w:rPr>
+        <w:t>he organization for the information security risk management process</w:t>
       </w:r>
     </w:p>
     <w:p>
@@ -221,6 +1441,8 @@
       <w:r>
         <w:rPr>
           <w:rFonts w:cstheme="minorHAnsi"/>
+          <w:b/>
+          <w:bCs/>
           <w:sz w:val="24"/>
           <w:szCs w:val="24"/>
           <w:lang w:val="en-GB"/>
@@ -287,19 +1509,43 @@
         <w:spacing w:after="0"/>
         <w:rPr>
           <w:rFonts w:cstheme="minorHAnsi"/>
-          <w:sz w:val="24"/>
-          <w:szCs w:val="24"/>
-          <w:lang w:val="en-GB"/>
-        </w:rPr>
-      </w:pPr>
-      <w:r>
-        <w:rPr>
-          <w:rFonts w:cstheme="minorHAnsi"/>
-          <w:sz w:val="24"/>
-          <w:szCs w:val="24"/>
-          <w:lang w:val="en-GB"/>
-        </w:rPr>
-        <w:t xml:space="preserve"> risk analysis (which encompasses risk identification and risk estimation)  </w:t>
+          <w:b/>
+          <w:bCs/>
+          <w:sz w:val="24"/>
+          <w:szCs w:val="24"/>
+          <w:lang w:val="en-GB"/>
+        </w:rPr>
+      </w:pPr>
+      <w:r>
+        <w:rPr>
+          <w:rFonts w:cstheme="minorHAnsi"/>
+          <w:sz w:val="24"/>
+          <w:szCs w:val="24"/>
+          <w:lang w:val="en-GB"/>
+        </w:rPr>
+        <w:t xml:space="preserve"> </w:t>
+      </w:r>
+      <w:r>
+        <w:rPr>
+          <w:rFonts w:cstheme="minorHAnsi"/>
+          <w:b/>
+          <w:bCs/>
+          <w:sz w:val="24"/>
+          <w:szCs w:val="24"/>
+          <w:lang w:val="en-GB"/>
+        </w:rPr>
+        <w:t>R</w:t>
+      </w:r>
+      <w:r>
+        <w:rPr>
+          <w:rFonts w:cstheme="minorHAnsi"/>
+          <w:b/>
+          <w:bCs/>
+          <w:sz w:val="24"/>
+          <w:szCs w:val="24"/>
+          <w:lang w:val="en-GB"/>
+        </w:rPr>
+        <w:t xml:space="preserve">isk analysis (which encompasses risk identification and risk estimation)  </w:t>
       </w:r>
     </w:p>
     <w:p>
@@ -333,7 +1579,329 @@
           <w:szCs w:val="24"/>
           <w:lang w:val="en-GB"/>
         </w:rPr>
-        <w:t xml:space="preserve">risk </w:t>
+        <w:t>R</w:t>
+      </w:r>
+      <w:r>
+        <w:rPr>
+          <w:rFonts w:cstheme="minorHAnsi"/>
+          <w:sz w:val="24"/>
+          <w:szCs w:val="24"/>
+          <w:lang w:val="en-GB"/>
+        </w:rPr>
+        <w:t xml:space="preserve">isk </w:t>
+      </w:r>
+      <w:r>
+        <w:rPr>
+          <w:rFonts w:cstheme="minorHAnsi"/>
+          <w:sz w:val="24"/>
+          <w:szCs w:val="24"/>
+          <w:lang w:val="en-GB"/>
+        </w:rPr>
+        <w:t>identification</w:t>
+      </w:r>
+    </w:p>
+    <w:p>
+      <w:pPr>
+        <w:pStyle w:val="Akapitzlist"/>
+        <w:numPr>
+          <w:ilvl w:val="3"/>
+          <w:numId w:val="1"/>
+        </w:numPr>
+        <w:spacing w:after="0"/>
+        <w:rPr>
+          <w:rFonts w:cstheme="minorHAnsi"/>
+          <w:sz w:val="24"/>
+          <w:szCs w:val="24"/>
+          <w:lang w:val="en-GB"/>
+        </w:rPr>
+      </w:pPr>
+      <w:r>
+        <w:rPr>
+          <w:rFonts w:cstheme="minorHAnsi"/>
+          <w:sz w:val="24"/>
+          <w:szCs w:val="24"/>
+          <w:lang w:val="en-GB"/>
+        </w:rPr>
+        <w:t>Identification of asset</w:t>
+      </w:r>
+      <w:r>
+        <w:rPr>
+          <w:rFonts w:cstheme="minorHAnsi"/>
+          <w:sz w:val="24"/>
+          <w:szCs w:val="24"/>
+          <w:lang w:val="en-GB"/>
+        </w:rPr>
+        <w:t>s</w:t>
+      </w:r>
+    </w:p>
+    <w:p>
+      <w:pPr>
+        <w:pStyle w:val="Akapitzlist"/>
+        <w:numPr>
+          <w:ilvl w:val="3"/>
+          <w:numId w:val="1"/>
+        </w:numPr>
+        <w:spacing w:after="0"/>
+        <w:rPr>
+          <w:rFonts w:cstheme="minorHAnsi"/>
+          <w:sz w:val="24"/>
+          <w:szCs w:val="24"/>
+          <w:lang w:val="en-GB"/>
+        </w:rPr>
+      </w:pPr>
+      <w:r>
+        <w:rPr>
+          <w:rFonts w:cstheme="minorHAnsi"/>
+          <w:sz w:val="24"/>
+          <w:szCs w:val="24"/>
+          <w:lang w:val="en-GB"/>
+        </w:rPr>
+        <w:t>Identification of threats</w:t>
+      </w:r>
+    </w:p>
+    <w:p>
+      <w:pPr>
+        <w:pStyle w:val="Akapitzlist"/>
+        <w:numPr>
+          <w:ilvl w:val="3"/>
+          <w:numId w:val="1"/>
+        </w:numPr>
+        <w:spacing w:after="0"/>
+        <w:rPr>
+          <w:rFonts w:cstheme="minorHAnsi"/>
+          <w:sz w:val="24"/>
+          <w:szCs w:val="24"/>
+          <w:lang w:val="en-GB"/>
+        </w:rPr>
+      </w:pPr>
+      <w:r>
+        <w:rPr>
+          <w:rFonts w:cstheme="minorHAnsi"/>
+          <w:sz w:val="24"/>
+          <w:szCs w:val="24"/>
+          <w:lang w:val="en-GB"/>
+        </w:rPr>
+        <w:t>Identification of existing controls</w:t>
+      </w:r>
+    </w:p>
+    <w:p>
+      <w:pPr>
+        <w:pStyle w:val="Akapitzlist"/>
+        <w:numPr>
+          <w:ilvl w:val="3"/>
+          <w:numId w:val="1"/>
+        </w:numPr>
+        <w:spacing w:after="0"/>
+        <w:rPr>
+          <w:rFonts w:cstheme="minorHAnsi"/>
+          <w:sz w:val="24"/>
+          <w:szCs w:val="24"/>
+          <w:lang w:val="en-GB"/>
+        </w:rPr>
+      </w:pPr>
+      <w:r>
+        <w:rPr>
+          <w:rFonts w:cstheme="minorHAnsi"/>
+          <w:sz w:val="24"/>
+          <w:szCs w:val="24"/>
+          <w:lang w:val="en-GB"/>
+        </w:rPr>
+        <w:t>Identification of vulnerabilities</w:t>
+      </w:r>
+    </w:p>
+    <w:p>
+      <w:pPr>
+        <w:pStyle w:val="Akapitzlist"/>
+        <w:numPr>
+          <w:ilvl w:val="3"/>
+          <w:numId w:val="1"/>
+        </w:numPr>
+        <w:spacing w:after="0"/>
+        <w:rPr>
+          <w:rFonts w:cstheme="minorHAnsi"/>
+          <w:sz w:val="24"/>
+          <w:szCs w:val="24"/>
+          <w:lang w:val="en-GB"/>
+        </w:rPr>
+      </w:pPr>
+      <w:r>
+        <w:rPr>
+          <w:rFonts w:cstheme="minorHAnsi"/>
+          <w:sz w:val="24"/>
+          <w:szCs w:val="24"/>
+          <w:lang w:val="en-GB"/>
+        </w:rPr>
+        <w:lastRenderedPageBreak/>
+        <w:t xml:space="preserve"> Identification of consequences</w:t>
+      </w:r>
+    </w:p>
+    <w:p>
+      <w:pPr>
+        <w:pStyle w:val="Akapitzlist"/>
+        <w:numPr>
+          <w:ilvl w:val="2"/>
+          <w:numId w:val="1"/>
+        </w:numPr>
+        <w:spacing w:after="0"/>
+        <w:rPr>
+          <w:rFonts w:cstheme="minorHAnsi"/>
+          <w:sz w:val="24"/>
+          <w:szCs w:val="24"/>
+          <w:lang w:val="en-GB"/>
+        </w:rPr>
+      </w:pPr>
+      <w:r>
+        <w:rPr>
+          <w:rFonts w:cstheme="minorHAnsi"/>
+          <w:sz w:val="24"/>
+          <w:szCs w:val="24"/>
+          <w:lang w:val="en-GB"/>
+        </w:rPr>
+        <w:t>R</w:t>
+      </w:r>
+      <w:r>
+        <w:rPr>
+          <w:rFonts w:cstheme="minorHAnsi"/>
+          <w:sz w:val="24"/>
+          <w:szCs w:val="24"/>
+          <w:lang w:val="en-GB"/>
+        </w:rPr>
+        <w:t>isk estimation</w:t>
+      </w:r>
+    </w:p>
+    <w:p>
+      <w:pPr>
+        <w:pStyle w:val="Akapitzlist"/>
+        <w:numPr>
+          <w:ilvl w:val="1"/>
+          <w:numId w:val="1"/>
+        </w:numPr>
+        <w:spacing w:after="0"/>
+        <w:rPr>
+          <w:rFonts w:cstheme="minorHAnsi"/>
+          <w:b/>
+          <w:bCs/>
+          <w:sz w:val="24"/>
+          <w:szCs w:val="24"/>
+          <w:lang w:val="en-GB"/>
+        </w:rPr>
+      </w:pPr>
+      <w:r>
+        <w:rPr>
+          <w:rFonts w:cstheme="minorHAnsi"/>
+          <w:b/>
+          <w:bCs/>
+          <w:sz w:val="24"/>
+          <w:szCs w:val="24"/>
+          <w:lang w:val="en-GB"/>
+        </w:rPr>
+        <w:t>R</w:t>
+      </w:r>
+      <w:r>
+        <w:rPr>
+          <w:rFonts w:cstheme="minorHAnsi"/>
+          <w:b/>
+          <w:bCs/>
+          <w:sz w:val="24"/>
+          <w:szCs w:val="24"/>
+          <w:lang w:val="en-GB"/>
+        </w:rPr>
+        <w:t>isk evaluation</w:t>
+      </w:r>
+    </w:p>
+    <w:p>
+      <w:pPr>
+        <w:pStyle w:val="Akapitzlist"/>
+        <w:spacing w:after="0"/>
+        <w:ind w:left="792"/>
+        <w:rPr>
+          <w:rFonts w:cstheme="minorHAnsi"/>
+          <w:sz w:val="24"/>
+          <w:szCs w:val="24"/>
+          <w:lang w:val="en-GB"/>
+        </w:rPr>
+      </w:pPr>
+    </w:p>
+    <w:p>
+      <w:pPr>
+        <w:pStyle w:val="Akapitzlist"/>
+        <w:numPr>
+          <w:ilvl w:val="0"/>
+          <w:numId w:val="1"/>
+        </w:numPr>
+        <w:spacing w:after="0"/>
+        <w:ind w:left="357" w:hanging="357"/>
+        <w:rPr>
+          <w:rFonts w:cstheme="minorHAnsi"/>
+          <w:sz w:val="24"/>
+          <w:szCs w:val="24"/>
+        </w:rPr>
+      </w:pPr>
+      <w:r>
+        <w:rPr>
+          <w:rFonts w:cstheme="minorHAnsi"/>
+          <w:b/>
+          <w:bCs/>
+          <w:sz w:val="24"/>
+          <w:szCs w:val="24"/>
+        </w:rPr>
+        <w:t>RISK TREATMENT PLAN</w:t>
+      </w:r>
+      <w:r>
+        <w:rPr>
+          <w:rFonts w:cstheme="minorHAnsi"/>
+          <w:sz w:val="24"/>
+          <w:szCs w:val="24"/>
+        </w:rPr>
+        <w:t xml:space="preserve"> (Plan postępowania z ryzykiem)</w:t>
+      </w:r>
+    </w:p>
+    <w:p>
+      <w:pPr>
+        <w:pStyle w:val="Akapitzlist"/>
+        <w:spacing w:after="0"/>
+        <w:ind w:left="357"/>
+        <w:rPr>
+          <w:rFonts w:cstheme="minorHAnsi"/>
+          <w:sz w:val="24"/>
+          <w:szCs w:val="24"/>
+        </w:rPr>
+      </w:pPr>
+    </w:p>
+    <w:p>
+      <w:pPr>
+        <w:pStyle w:val="Akapitzlist"/>
+        <w:numPr>
+          <w:ilvl w:val="0"/>
+          <w:numId w:val="1"/>
+        </w:numPr>
+        <w:spacing w:after="0"/>
+        <w:rPr>
+          <w:rFonts w:cstheme="minorHAnsi"/>
+          <w:sz w:val="24"/>
+          <w:szCs w:val="24"/>
+          <w:lang w:val="en-GB"/>
+        </w:rPr>
+      </w:pPr>
+      <w:r>
+        <w:rPr>
+          <w:rFonts w:cstheme="minorHAnsi"/>
+          <w:b/>
+          <w:bCs/>
+          <w:sz w:val="24"/>
+          <w:szCs w:val="24"/>
+          <w:lang w:val="en-GB"/>
+        </w:rPr>
+        <w:t>RISK ACCEPTANCE STATEMENT</w:t>
+      </w:r>
+      <w:r>
+        <w:rPr>
+          <w:rFonts w:cstheme="minorHAnsi"/>
+          <w:sz w:val="24"/>
+          <w:szCs w:val="24"/>
+          <w:lang w:val="en-GB"/>
+        </w:rPr>
+        <w:t xml:space="preserve"> (</w:t>
       </w:r>
       <w:proofErr w:type="spellStart"/>
       <w:r>
@@ -343,390 +1911,116 @@
           <w:szCs w:val="24"/>
           <w:lang w:val="en-GB"/>
         </w:rPr>
-        <w:t>identification</w:t>
+        <w:t>Akceptacja</w:t>
       </w:r>
       <w:proofErr w:type="spellEnd"/>
-    </w:p>
-    <w:p>
-      <w:pPr>
-        <w:pStyle w:val="Akapitzlist"/>
-        <w:numPr>
-          <w:ilvl w:val="3"/>
-          <w:numId w:val="1"/>
-        </w:numPr>
-        <w:spacing w:after="0"/>
-        <w:rPr>
-          <w:rFonts w:cstheme="minorHAnsi"/>
-          <w:sz w:val="24"/>
-          <w:szCs w:val="24"/>
-          <w:lang w:val="en-GB"/>
-        </w:rPr>
-      </w:pPr>
-      <w:r>
-        <w:rPr>
-          <w:rFonts w:cstheme="minorHAnsi"/>
-          <w:sz w:val="24"/>
-          <w:szCs w:val="24"/>
-          <w:lang w:val="en-GB"/>
-        </w:rPr>
-        <w:t>Identification of asset</w:t>
-      </w:r>
-      <w:r>
-        <w:rPr>
-          <w:rFonts w:cstheme="minorHAnsi"/>
-          <w:sz w:val="24"/>
-          <w:szCs w:val="24"/>
-          <w:lang w:val="en-GB"/>
-        </w:rPr>
-        <w:t>s</w:t>
-      </w:r>
-    </w:p>
-    <w:p>
-      <w:pPr>
-        <w:pStyle w:val="Akapitzlist"/>
-        <w:numPr>
-          <w:ilvl w:val="3"/>
-          <w:numId w:val="1"/>
-        </w:numPr>
-        <w:spacing w:after="0"/>
-        <w:rPr>
-          <w:rFonts w:cstheme="minorHAnsi"/>
-          <w:sz w:val="24"/>
-          <w:szCs w:val="24"/>
-          <w:lang w:val="en-GB"/>
-        </w:rPr>
-      </w:pPr>
-      <w:r>
-        <w:rPr>
-          <w:rFonts w:cstheme="minorHAnsi"/>
-          <w:sz w:val="24"/>
-          <w:szCs w:val="24"/>
-          <w:lang w:val="en-GB"/>
-        </w:rPr>
-        <w:t>Identification of threats</w:t>
-      </w:r>
-    </w:p>
-    <w:p>
-      <w:pPr>
-        <w:pStyle w:val="Akapitzlist"/>
-        <w:numPr>
-          <w:ilvl w:val="3"/>
-          <w:numId w:val="1"/>
-        </w:numPr>
-        <w:spacing w:after="0"/>
-        <w:rPr>
-          <w:rFonts w:cstheme="minorHAnsi"/>
-          <w:sz w:val="24"/>
-          <w:szCs w:val="24"/>
-          <w:lang w:val="en-GB"/>
-        </w:rPr>
-      </w:pPr>
-      <w:r>
-        <w:rPr>
-          <w:rFonts w:cstheme="minorHAnsi"/>
-          <w:sz w:val="24"/>
-          <w:szCs w:val="24"/>
-          <w:lang w:val="en-GB"/>
-        </w:rPr>
-        <w:t>Identification of existing controls</w:t>
-      </w:r>
-    </w:p>
-    <w:p>
-      <w:pPr>
-        <w:pStyle w:val="Akapitzlist"/>
-        <w:numPr>
-          <w:ilvl w:val="3"/>
-          <w:numId w:val="1"/>
-        </w:numPr>
-        <w:spacing w:after="0"/>
-        <w:rPr>
-          <w:rFonts w:cstheme="minorHAnsi"/>
-          <w:sz w:val="24"/>
-          <w:szCs w:val="24"/>
-          <w:lang w:val="en-GB"/>
-        </w:rPr>
-      </w:pPr>
-      <w:r>
-        <w:rPr>
-          <w:rFonts w:cstheme="minorHAnsi"/>
-          <w:sz w:val="24"/>
-          <w:szCs w:val="24"/>
-          <w:lang w:val="en-GB"/>
-        </w:rPr>
-        <w:t>Identification of vulnerabilities</w:t>
-      </w:r>
-    </w:p>
-    <w:p>
-      <w:pPr>
-        <w:pStyle w:val="Akapitzlist"/>
-        <w:numPr>
-          <w:ilvl w:val="3"/>
-          <w:numId w:val="1"/>
-        </w:numPr>
-        <w:spacing w:after="0"/>
-        <w:rPr>
-          <w:rFonts w:cstheme="minorHAnsi"/>
-          <w:sz w:val="24"/>
-          <w:szCs w:val="24"/>
-          <w:lang w:val="en-GB"/>
-        </w:rPr>
-      </w:pPr>
-      <w:r>
-        <w:rPr>
-          <w:rFonts w:cstheme="minorHAnsi"/>
-          <w:sz w:val="24"/>
-          <w:szCs w:val="24"/>
-          <w:lang w:val="en-GB"/>
-        </w:rPr>
-        <w:t xml:space="preserve"> Identification of consequences</w:t>
-      </w:r>
-    </w:p>
-    <w:p>
-      <w:pPr>
-        <w:pStyle w:val="Akapitzlist"/>
-        <w:numPr>
-          <w:ilvl w:val="2"/>
-          <w:numId w:val="1"/>
-        </w:numPr>
-        <w:spacing w:after="0"/>
-        <w:rPr>
-          <w:rFonts w:cstheme="minorHAnsi"/>
-          <w:sz w:val="24"/>
-          <w:szCs w:val="24"/>
-          <w:lang w:val="en-GB"/>
-        </w:rPr>
-      </w:pPr>
-      <w:r>
-        <w:rPr>
-          <w:rFonts w:cstheme="minorHAnsi"/>
-          <w:sz w:val="24"/>
-          <w:szCs w:val="24"/>
-          <w:lang w:val="en-GB"/>
-        </w:rPr>
-        <w:t>risk estimation</w:t>
+      <w:r>
+        <w:rPr>
+          <w:rFonts w:cstheme="minorHAnsi"/>
+          <w:sz w:val="24"/>
+          <w:szCs w:val="24"/>
+          <w:lang w:val="en-GB"/>
+        </w:rPr>
+        <w:t xml:space="preserve"> </w:t>
+      </w:r>
+      <w:proofErr w:type="spellStart"/>
+      <w:r>
+        <w:rPr>
+          <w:rFonts w:cstheme="minorHAnsi"/>
+          <w:sz w:val="24"/>
+          <w:szCs w:val="24"/>
+          <w:lang w:val="en-GB"/>
+        </w:rPr>
+        <w:t>ryzyka</w:t>
+      </w:r>
+      <w:proofErr w:type="spellEnd"/>
+      <w:r>
+        <w:rPr>
+          <w:rFonts w:cstheme="minorHAnsi"/>
+          <w:sz w:val="24"/>
+          <w:szCs w:val="24"/>
+          <w:lang w:val="en-GB"/>
+        </w:rPr>
+        <w:t>)</w:t>
+      </w:r>
+    </w:p>
+    <w:p>
+      <w:pPr>
+        <w:pStyle w:val="Akapitzlist"/>
+        <w:spacing w:after="0"/>
+        <w:ind w:left="360"/>
+        <w:rPr>
+          <w:rFonts w:cstheme="minorHAnsi"/>
+          <w:sz w:val="24"/>
+          <w:szCs w:val="24"/>
+          <w:lang w:val="en-GB"/>
+        </w:rPr>
+      </w:pPr>
+    </w:p>
+    <w:p>
+      <w:pPr>
+        <w:pStyle w:val="Akapitzlist"/>
+        <w:numPr>
+          <w:ilvl w:val="0"/>
+          <w:numId w:val="1"/>
+        </w:numPr>
+        <w:spacing w:after="0"/>
+        <w:rPr>
+          <w:rFonts w:cstheme="minorHAnsi"/>
+          <w:sz w:val="24"/>
+          <w:szCs w:val="24"/>
+        </w:rPr>
+      </w:pPr>
+      <w:r>
+        <w:rPr>
+          <w:rFonts w:cstheme="minorHAnsi"/>
+          <w:b/>
+          <w:bCs/>
+          <w:sz w:val="24"/>
+          <w:szCs w:val="24"/>
+        </w:rPr>
+        <w:t>RISK COMMUNICATION</w:t>
+      </w:r>
+      <w:r>
+        <w:rPr>
+          <w:rFonts w:cstheme="minorHAnsi"/>
+          <w:sz w:val="24"/>
+          <w:szCs w:val="24"/>
+        </w:rPr>
+        <w:t xml:space="preserve"> and </w:t>
+      </w:r>
+      <w:r>
+        <w:rPr>
+          <w:rFonts w:cstheme="minorHAnsi"/>
+          <w:b/>
+          <w:bCs/>
+          <w:sz w:val="24"/>
+          <w:szCs w:val="24"/>
+        </w:rPr>
+        <w:t>RISK MONITORING AND REVIEW</w:t>
+      </w:r>
+      <w:r>
+        <w:rPr>
+          <w:rFonts w:cstheme="minorHAnsi"/>
+          <w:sz w:val="24"/>
+          <w:szCs w:val="24"/>
+        </w:rPr>
+        <w:t xml:space="preserve"> (Komunikacja ryzyka) (Monitorowanie oraz przegląd ryzyka</w:t>
       </w:r>
       <w:bookmarkStart w:id="0" w:name="_GoBack"/>
       <w:bookmarkEnd w:id="0"/>
-    </w:p>
-    <w:p>
-      <w:pPr>
-        <w:pStyle w:val="Akapitzlist"/>
-        <w:numPr>
-          <w:ilvl w:val="1"/>
-          <w:numId w:val="1"/>
-        </w:numPr>
-        <w:spacing w:after="0"/>
-        <w:rPr>
-          <w:rFonts w:cstheme="minorHAnsi"/>
-          <w:sz w:val="24"/>
-          <w:szCs w:val="24"/>
-          <w:lang w:val="en-GB"/>
-        </w:rPr>
-      </w:pPr>
-      <w:r>
-        <w:rPr>
-          <w:rFonts w:cstheme="minorHAnsi"/>
-          <w:sz w:val="24"/>
-          <w:szCs w:val="24"/>
-          <w:lang w:val="en-GB"/>
-        </w:rPr>
-        <w:t>risk evaluation</w:t>
-      </w:r>
-    </w:p>
-    <w:p>
-      <w:pPr>
-        <w:pStyle w:val="Akapitzlist"/>
-        <w:spacing w:after="0"/>
-        <w:ind w:left="792"/>
-        <w:rPr>
-          <w:rFonts w:cstheme="minorHAnsi"/>
-          <w:sz w:val="24"/>
-          <w:szCs w:val="24"/>
-          <w:lang w:val="en-GB"/>
-        </w:rPr>
-      </w:pPr>
-    </w:p>
-    <w:p>
-      <w:pPr>
-        <w:pStyle w:val="Akapitzlist"/>
-        <w:numPr>
-          <w:ilvl w:val="0"/>
-          <w:numId w:val="1"/>
-        </w:numPr>
-        <w:spacing w:after="0"/>
-        <w:ind w:left="357" w:hanging="357"/>
-        <w:rPr>
-          <w:rFonts w:cstheme="minorHAnsi"/>
-          <w:sz w:val="24"/>
-          <w:szCs w:val="24"/>
-        </w:rPr>
-      </w:pPr>
-      <w:r>
-        <w:rPr>
-          <w:rFonts w:cstheme="minorHAnsi"/>
-          <w:sz w:val="24"/>
-          <w:szCs w:val="24"/>
-        </w:rPr>
-        <w:t>RISK TREATMENT PLAN</w:t>
-      </w:r>
-      <w:r>
-        <w:rPr>
-          <w:rFonts w:cstheme="minorHAnsi"/>
-          <w:sz w:val="24"/>
-          <w:szCs w:val="24"/>
-        </w:rPr>
-        <w:t xml:space="preserve"> (Plan postępowania z ryzykiem)</w:t>
-      </w:r>
-    </w:p>
-    <w:p>
-      <w:pPr>
-        <w:pStyle w:val="Akapitzlist"/>
-        <w:spacing w:after="0"/>
-        <w:ind w:left="357"/>
-        <w:rPr>
-          <w:rFonts w:cstheme="minorHAnsi"/>
-          <w:sz w:val="24"/>
-          <w:szCs w:val="24"/>
-        </w:rPr>
-      </w:pPr>
-    </w:p>
-    <w:p>
-      <w:pPr>
-        <w:pStyle w:val="Akapitzlist"/>
-        <w:numPr>
-          <w:ilvl w:val="0"/>
-          <w:numId w:val="1"/>
-        </w:numPr>
-        <w:spacing w:after="0"/>
-        <w:rPr>
-          <w:rFonts w:cstheme="minorHAnsi"/>
-          <w:sz w:val="24"/>
-          <w:szCs w:val="24"/>
-          <w:lang w:val="en-GB"/>
-        </w:rPr>
-      </w:pPr>
-      <w:r>
-        <w:rPr>
-          <w:rFonts w:cstheme="minorHAnsi"/>
-          <w:sz w:val="24"/>
-          <w:szCs w:val="24"/>
-          <w:lang w:val="en-GB"/>
-        </w:rPr>
-        <w:t>RISK ACCEPTANCE STATEMENT</w:t>
-      </w:r>
-      <w:r>
-        <w:rPr>
-          <w:rFonts w:cstheme="minorHAnsi"/>
-          <w:sz w:val="24"/>
-          <w:szCs w:val="24"/>
-          <w:lang w:val="en-GB"/>
-        </w:rPr>
-        <w:t xml:space="preserve"> (</w:t>
-      </w:r>
-      <w:proofErr w:type="spellStart"/>
-      <w:r>
-        <w:rPr>
-          <w:rFonts w:cstheme="minorHAnsi"/>
-          <w:sz w:val="24"/>
-          <w:szCs w:val="24"/>
-          <w:lang w:val="en-GB"/>
-        </w:rPr>
-        <w:t>Akceptacja</w:t>
-      </w:r>
-      <w:proofErr w:type="spellEnd"/>
-      <w:r>
-        <w:rPr>
-          <w:rFonts w:cstheme="minorHAnsi"/>
-          <w:sz w:val="24"/>
-          <w:szCs w:val="24"/>
-          <w:lang w:val="en-GB"/>
-        </w:rPr>
-        <w:t xml:space="preserve"> </w:t>
-      </w:r>
-      <w:proofErr w:type="spellStart"/>
-      <w:r>
-        <w:rPr>
-          <w:rFonts w:cstheme="minorHAnsi"/>
-          <w:sz w:val="24"/>
-          <w:szCs w:val="24"/>
-          <w:lang w:val="en-GB"/>
-        </w:rPr>
-        <w:t>ryzyka</w:t>
-      </w:r>
-      <w:proofErr w:type="spellEnd"/>
-      <w:r>
-        <w:rPr>
-          <w:rFonts w:cstheme="minorHAnsi"/>
-          <w:sz w:val="24"/>
-          <w:szCs w:val="24"/>
-          <w:lang w:val="en-GB"/>
+      <w:r>
+        <w:rPr>
+          <w:rFonts w:cstheme="minorHAnsi"/>
+          <w:sz w:val="24"/>
+          <w:szCs w:val="24"/>
         </w:rPr>
         <w:t>)</w:t>
-      </w:r>
-    </w:p>
-    <w:p>
-      <w:pPr>
-        <w:pStyle w:val="Akapitzlist"/>
-        <w:spacing w:after="0"/>
-        <w:ind w:left="360"/>
-        <w:rPr>
-          <w:rFonts w:cstheme="minorHAnsi"/>
-          <w:sz w:val="24"/>
-          <w:szCs w:val="24"/>
-          <w:lang w:val="en-GB"/>
-        </w:rPr>
-      </w:pPr>
-    </w:p>
-    <w:p>
-      <w:pPr>
-        <w:pStyle w:val="Akapitzlist"/>
-        <w:numPr>
-          <w:ilvl w:val="0"/>
-          <w:numId w:val="1"/>
-        </w:numPr>
-        <w:spacing w:after="0"/>
-        <w:rPr>
-          <w:rFonts w:cstheme="minorHAnsi"/>
-          <w:sz w:val="24"/>
-          <w:szCs w:val="24"/>
-        </w:rPr>
-      </w:pPr>
-      <w:r>
-        <w:rPr>
-          <w:rFonts w:cstheme="minorHAnsi"/>
-          <w:sz w:val="24"/>
-          <w:szCs w:val="24"/>
-        </w:rPr>
-        <w:t xml:space="preserve">RISK COMMUNICATION and RISK MONITORING AND REVIEW </w:t>
-      </w:r>
-      <w:r>
-        <w:rPr>
-          <w:rFonts w:cstheme="minorHAnsi"/>
-          <w:sz w:val="24"/>
-          <w:szCs w:val="24"/>
-        </w:rPr>
-        <w:t>(Komunikacja ryzyka)</w:t>
-      </w:r>
-      <w:r>
-        <w:rPr>
-          <w:rFonts w:cstheme="minorHAnsi"/>
-          <w:sz w:val="24"/>
-          <w:szCs w:val="24"/>
-        </w:rPr>
-        <w:t xml:space="preserve"> </w:t>
-      </w:r>
-      <w:r>
-        <w:rPr>
-          <w:rFonts w:cstheme="minorHAnsi"/>
-          <w:sz w:val="24"/>
-          <w:szCs w:val="24"/>
-        </w:rPr>
-        <w:t>(Monitorowanie oraz przegląd ryzyka)</w:t>
       </w:r>
     </w:p>
     <w:sectPr>
       <w:pgSz w:w="11906" w:h="16838"/>
-      <w:pgMar w:top="1440" w:right="1080" w:bottom="1440" w:left="1080" w:header="708" w:footer="708" w:gutter="0"/>
+      <w:pgMar w:top="851" w:right="851" w:bottom="851" w:left="851" w:header="709" w:footer="709" w:gutter="0"/>
       <w:cols w:space="708"/>
       <w:docGrid w:linePitch="360"/>
     </w:sectPr>
@@ -951,6 +2245,7 @@
     <w:lsdException w:name="HTML Sample" w:semiHidden="1" w:unhideWhenUsed="1"/>
     <w:lsdException w:name="HTML Typewriter" w:semiHidden="1" w:unhideWhenUsed="1"/>
     <w:lsdException w:name="HTML Variable" w:semiHidden="1" w:unhideWhenUsed="1"/>
+    <w:lsdException w:name="Normal Table" w:semiHidden="1" w:unhideWhenUsed="1"/>
     <w:lsdException w:name="annotation subject" w:semiHidden="1" w:unhideWhenUsed="1"/>
     <w:lsdException w:name="No List" w:semiHidden="1" w:unhideWhenUsed="1"/>
     <w:lsdException w:name="Outline List 1" w:semiHidden="1" w:unhideWhenUsed="1"/>
@@ -996,9 +2291,11 @@
     <w:lsdException w:name="Table Subtle 1" w:semiHidden="1" w:unhideWhenUsed="1"/>
     <w:lsdException w:name="Table Subtle 2" w:semiHidden="1" w:unhideWhenUsed="1"/>
     <w:lsdException w:name="Table Web 1" w:semiHidden="1" w:unhideWhenUsed="1"/>
+    <w:lsdException w:name="Table Web 2" w:semiHidden="1" w:unhideWhenUsed="1"/>
     <w:lsdException w:name="Table Web 3" w:semiHidden="1" w:unhideWhenUsed="1"/>
     <w:lsdException w:name="Balloon Text" w:semiHidden="1" w:unhideWhenUsed="1"/>
     <w:lsdException w:name="Table Grid" w:uiPriority="39"/>
+    <w:lsdException w:name="Table Theme" w:semiHidden="1" w:unhideWhenUsed="1"/>
     <w:lsdException w:name="Placeholder Text" w:semiHidden="1"/>
     <w:lsdException w:name="No Spacing" w:uiPriority="1" w:qFormat="1"/>
     <w:lsdException w:name="Light Shading" w:uiPriority="60"/>
@@ -1566,7 +2863,7 @@
 </file>
 
 <file path=customXml/itemProps1.xml><?xml version="1.0" encoding="utf-8"?>
-<ds:datastoreItem xmlns:ds="http://schemas.openxmlformats.org/officeDocument/2006/customXml" ds:itemID="{C85FBD79-30F0-443D-966A-2CD086DBFF09}">
+<ds:datastoreItem xmlns:ds="http://schemas.openxmlformats.org/officeDocument/2006/customXml" ds:itemID="{593B8DD9-12C4-417F-ADE2-C56135FFED9B}">
   <ds:schemaRefs>
     <ds:schemaRef ds:uri="http://schemas.openxmlformats.org/officeDocument/2006/bibliography"/>
   </ds:schemaRefs>

</xml_diff>